<commit_message>
Adding React Ntive part in TeamPF
</commit_message>
<xml_diff>
--- a/Plan of Action.docx
+++ b/Plan of Action.docx
@@ -7856,99 +7856,1306 @@
         <w:pStyle w:val="ListParagraph"/>
         <w:spacing w:line="276" w:lineRule="auto"/>
         <w:ind w:left="1440"/>
-        <w:rPr>
-          <w:rFonts w:ascii="Times New Roman" w:hAnsi="Times New Roman" w:cs="Times New Roman"/>
-          <w:sz w:val="24"/>
-          <w:szCs w:val="24"/>
-        </w:rPr>
-      </w:pPr>
-      <w:r>
-        <w:rPr>
-          <w:rFonts w:ascii="Times New Roman" w:hAnsi="Times New Roman" w:cs="Times New Roman"/>
-          <w:sz w:val="24"/>
-          <w:szCs w:val="24"/>
-        </w:rPr>
-        <w:t>&lt;     Description of tasks and sub tasks    &gt;   &lt; Sample Code Snippets   &gt;</w:t>
+        <w:jc w:val="both"/>
+        <w:rPr>
+          <w:rFonts w:ascii="Times New Roman" w:hAnsi="Times New Roman" w:cs="Times New Roman"/>
+          <w:sz w:val="24"/>
+          <w:szCs w:val="24"/>
+        </w:rPr>
+      </w:pPr>
+      <w:r>
+        <w:rPr>
+          <w:rFonts w:ascii="Times New Roman" w:hAnsi="Times New Roman" w:cs="Times New Roman"/>
+          <w:sz w:val="24"/>
+          <w:szCs w:val="24"/>
+        </w:rPr>
+        <w:t>[</w:t>
+      </w:r>
+      <w:r>
+        <w:rPr>
+          <w:rFonts w:ascii="Times New Roman" w:hAnsi="Times New Roman" w:cs="Times New Roman"/>
+          <w:b/>
+          <w:i/>
+          <w:sz w:val="24"/>
+          <w:szCs w:val="24"/>
+        </w:rPr>
+        <w:t xml:space="preserve">Introduction: </w:t>
       </w:r>
     </w:p>
     <w:p>
       <w:pPr>
         <w:pStyle w:val="ListParagraph"/>
         <w:spacing w:line="276" w:lineRule="auto"/>
+        <w:ind w:left="1440" w:firstLine="720"/>
+        <w:jc w:val="both"/>
+        <w:rPr>
+          <w:rFonts w:ascii="Times New Roman" w:hAnsi="Times New Roman" w:cs="Times New Roman"/>
+          <w:sz w:val="24"/>
+          <w:szCs w:val="24"/>
+        </w:rPr>
+      </w:pPr>
+      <w:r>
+        <w:rPr>
+          <w:rFonts w:ascii="Times New Roman" w:hAnsi="Times New Roman" w:cs="Times New Roman"/>
+          <w:sz w:val="24"/>
+          <w:szCs w:val="24"/>
+        </w:rPr>
+        <w:t>React Native is a JavaScript framework that uses the same design as React to build the user interface for native</w:t>
+      </w:r>
+      <w:r>
+        <w:rPr>
+          <w:rFonts w:ascii="Times New Roman" w:hAnsi="Times New Roman" w:cs="Times New Roman"/>
+          <w:sz w:val="24"/>
+          <w:szCs w:val="24"/>
+        </w:rPr>
+        <w:t xml:space="preserve"> mobile</w:t>
+      </w:r>
+      <w:r>
+        <w:rPr>
+          <w:rFonts w:ascii="Times New Roman" w:hAnsi="Times New Roman" w:cs="Times New Roman"/>
+          <w:sz w:val="24"/>
+          <w:szCs w:val="24"/>
+        </w:rPr>
+        <w:t xml:space="preserve"> devices. In other </w:t>
+      </w:r>
+      <w:r>
+        <w:rPr>
+          <w:rFonts w:ascii="Times New Roman" w:hAnsi="Times New Roman" w:cs="Times New Roman"/>
+          <w:sz w:val="24"/>
+          <w:szCs w:val="24"/>
+        </w:rPr>
+        <w:t>words, it uses the same building blocks</w:t>
+      </w:r>
+      <w:r>
+        <w:rPr>
+          <w:rFonts w:ascii="Times New Roman" w:hAnsi="Times New Roman" w:cs="Times New Roman"/>
+          <w:sz w:val="24"/>
+          <w:szCs w:val="24"/>
+        </w:rPr>
+        <w:t>, declarative components,</w:t>
+      </w:r>
+      <w:r>
+        <w:rPr>
+          <w:rFonts w:ascii="Times New Roman" w:hAnsi="Times New Roman" w:cs="Times New Roman"/>
+          <w:sz w:val="24"/>
+          <w:szCs w:val="24"/>
+        </w:rPr>
+        <w:t xml:space="preserve"> as that of iOS and Android Apps. </w:t>
+      </w:r>
+      <w:r>
+        <w:rPr>
+          <w:rFonts w:ascii="Times New Roman" w:hAnsi="Times New Roman" w:cs="Times New Roman"/>
+          <w:sz w:val="24"/>
+          <w:szCs w:val="24"/>
+        </w:rPr>
+        <w:t>It is used not to build a mobile web app but a mobile app that is indistinguishable from the app built using Objective-C or Java.</w:t>
+      </w:r>
+    </w:p>
+    <w:p>
+      <w:pPr>
+        <w:pStyle w:val="ListParagraph"/>
+        <w:spacing w:line="276" w:lineRule="auto"/>
         <w:ind w:left="1440"/>
-        <w:rPr>
-          <w:rFonts w:ascii="Times New Roman" w:hAnsi="Times New Roman" w:cs="Times New Roman"/>
-          <w:sz w:val="24"/>
-          <w:szCs w:val="24"/>
-        </w:rPr>
-      </w:pPr>
-      <w:r>
-        <w:rPr>
-          <w:rFonts w:ascii="Times New Roman" w:hAnsi="Times New Roman" w:cs="Times New Roman"/>
-          <w:sz w:val="24"/>
-          <w:szCs w:val="24"/>
-        </w:rPr>
-        <w:t>&lt;   Sample pictures/ wireframe &gt;</w:t>
-      </w:r>
+        <w:jc w:val="both"/>
+        <w:rPr>
+          <w:rFonts w:ascii="Times New Roman" w:hAnsi="Times New Roman" w:cs="Times New Roman"/>
+          <w:sz w:val="24"/>
+          <w:szCs w:val="24"/>
+        </w:rPr>
+      </w:pPr>
     </w:p>
     <w:p>
       <w:pPr>
         <w:pStyle w:val="ListParagraph"/>
         <w:spacing w:line="276" w:lineRule="auto"/>
         <w:ind w:left="1440"/>
-        <w:rPr>
-          <w:rFonts w:ascii="Times New Roman" w:hAnsi="Times New Roman" w:cs="Times New Roman"/>
-          <w:sz w:val="24"/>
-          <w:szCs w:val="24"/>
-        </w:rPr>
-      </w:pPr>
+        <w:jc w:val="both"/>
+        <w:rPr>
+          <w:rFonts w:ascii="Times New Roman" w:hAnsi="Times New Roman" w:cs="Times New Roman"/>
+          <w:b/>
+          <w:i/>
+          <w:sz w:val="24"/>
+          <w:szCs w:val="24"/>
+        </w:rPr>
+      </w:pPr>
+      <w:r>
+        <w:rPr>
+          <w:rFonts w:ascii="Times New Roman" w:hAnsi="Times New Roman" w:cs="Times New Roman"/>
+          <w:b/>
+          <w:i/>
+          <w:sz w:val="24"/>
+          <w:szCs w:val="24"/>
+        </w:rPr>
+        <w:t>Setting up the environment:</w:t>
+      </w:r>
     </w:p>
     <w:p>
       <w:pPr>
         <w:pStyle w:val="ListParagraph"/>
+        <w:numPr>
+          <w:ilvl w:val="0"/>
+          <w:numId w:val="6"/>
+        </w:numPr>
+        <w:spacing w:line="276" w:lineRule="auto"/>
+        <w:jc w:val="both"/>
+        <w:rPr>
+          <w:rFonts w:ascii="Times New Roman" w:hAnsi="Times New Roman" w:cs="Times New Roman"/>
+          <w:sz w:val="24"/>
+          <w:szCs w:val="24"/>
+        </w:rPr>
+      </w:pPr>
+      <w:r>
+        <w:rPr>
+          <w:rFonts w:ascii="Times New Roman" w:hAnsi="Times New Roman" w:cs="Times New Roman"/>
+          <w:sz w:val="24"/>
+          <w:szCs w:val="24"/>
+          <w:u w:val="single"/>
+        </w:rPr>
+        <w:t xml:space="preserve">Install NodeJS and </w:t>
+      </w:r>
+      <w:proofErr w:type="spellStart"/>
+      <w:r>
+        <w:rPr>
+          <w:rFonts w:ascii="Times New Roman" w:hAnsi="Times New Roman" w:cs="Times New Roman"/>
+          <w:sz w:val="24"/>
+          <w:szCs w:val="24"/>
+          <w:u w:val="single"/>
+        </w:rPr>
+        <w:t>npm</w:t>
+      </w:r>
+      <w:proofErr w:type="spellEnd"/>
+      <w:r>
+        <w:rPr>
+          <w:rFonts w:ascii="Times New Roman" w:hAnsi="Times New Roman" w:cs="Times New Roman"/>
+          <w:sz w:val="24"/>
+          <w:szCs w:val="24"/>
+        </w:rPr>
+        <w:t xml:space="preserve"> – Node.js is a cross-platform open source server framework using </w:t>
+      </w:r>
+      <w:proofErr w:type="spellStart"/>
+      <w:r>
+        <w:rPr>
+          <w:rFonts w:ascii="Times New Roman" w:hAnsi="Times New Roman" w:cs="Times New Roman"/>
+          <w:sz w:val="24"/>
+          <w:szCs w:val="24"/>
+        </w:rPr>
+        <w:t>javascript</w:t>
+      </w:r>
+      <w:proofErr w:type="spellEnd"/>
+      <w:r>
+        <w:rPr>
+          <w:rFonts w:ascii="Times New Roman" w:hAnsi="Times New Roman" w:cs="Times New Roman"/>
+          <w:sz w:val="24"/>
+          <w:szCs w:val="24"/>
+        </w:rPr>
+        <w:t xml:space="preserve"> on the server. A node.js file contains tasks that </w:t>
+      </w:r>
+      <w:proofErr w:type="gramStart"/>
+      <w:r>
+        <w:rPr>
+          <w:rFonts w:ascii="Times New Roman" w:hAnsi="Times New Roman" w:cs="Times New Roman"/>
+          <w:sz w:val="24"/>
+          <w:szCs w:val="24"/>
+        </w:rPr>
+        <w:t>have to</w:t>
+      </w:r>
+      <w:proofErr w:type="gramEnd"/>
+      <w:r>
+        <w:rPr>
+          <w:rFonts w:ascii="Times New Roman" w:hAnsi="Times New Roman" w:cs="Times New Roman"/>
+          <w:sz w:val="24"/>
+          <w:szCs w:val="24"/>
+        </w:rPr>
+        <w:t xml:space="preserve"> be executed when an event occurs. One such event is trying to access a port on the server. A node.js files must be initiated on the server before having any effect. They have a file extension of “.</w:t>
+      </w:r>
+      <w:proofErr w:type="spellStart"/>
+      <w:r>
+        <w:rPr>
+          <w:rFonts w:ascii="Times New Roman" w:hAnsi="Times New Roman" w:cs="Times New Roman"/>
+          <w:sz w:val="24"/>
+          <w:szCs w:val="24"/>
+        </w:rPr>
+        <w:t>js</w:t>
+      </w:r>
+      <w:proofErr w:type="spellEnd"/>
+      <w:r>
+        <w:rPr>
+          <w:rFonts w:ascii="Times New Roman" w:hAnsi="Times New Roman" w:cs="Times New Roman"/>
+          <w:sz w:val="24"/>
+          <w:szCs w:val="24"/>
+        </w:rPr>
+        <w:t xml:space="preserve">”. </w:t>
+      </w:r>
+      <w:proofErr w:type="spellStart"/>
+      <w:r>
+        <w:rPr>
+          <w:rFonts w:ascii="Times New Roman" w:hAnsi="Times New Roman" w:cs="Times New Roman"/>
+          <w:sz w:val="24"/>
+          <w:szCs w:val="24"/>
+        </w:rPr>
+        <w:t>npm</w:t>
+      </w:r>
+      <w:proofErr w:type="spellEnd"/>
+      <w:r>
+        <w:rPr>
+          <w:rFonts w:ascii="Times New Roman" w:hAnsi="Times New Roman" w:cs="Times New Roman"/>
+          <w:sz w:val="24"/>
+          <w:szCs w:val="24"/>
+        </w:rPr>
+        <w:t xml:space="preserve"> stands for </w:t>
+      </w:r>
+      <w:proofErr w:type="spellStart"/>
+      <w:r>
+        <w:rPr>
+          <w:rFonts w:ascii="Times New Roman" w:hAnsi="Times New Roman" w:cs="Times New Roman"/>
+          <w:sz w:val="24"/>
+          <w:szCs w:val="24"/>
+        </w:rPr>
+        <w:t>nodeJS</w:t>
+      </w:r>
+      <w:proofErr w:type="spellEnd"/>
+      <w:r>
+        <w:rPr>
+          <w:rFonts w:ascii="Times New Roman" w:hAnsi="Times New Roman" w:cs="Times New Roman"/>
+          <w:sz w:val="24"/>
+          <w:szCs w:val="24"/>
+        </w:rPr>
+        <w:t xml:space="preserve"> package manager</w:t>
+      </w:r>
+      <w:r>
+        <w:rPr>
+          <w:rFonts w:ascii="Times New Roman" w:hAnsi="Times New Roman" w:cs="Times New Roman"/>
+          <w:sz w:val="24"/>
+          <w:szCs w:val="24"/>
+        </w:rPr>
+        <w:t xml:space="preserve">. It facilitates reuse of code or modules and allows download of many packages. To install </w:t>
+      </w:r>
+      <w:proofErr w:type="spellStart"/>
+      <w:r>
+        <w:rPr>
+          <w:rFonts w:ascii="Times New Roman" w:hAnsi="Times New Roman" w:cs="Times New Roman"/>
+          <w:sz w:val="24"/>
+          <w:szCs w:val="24"/>
+        </w:rPr>
+        <w:t>npm</w:t>
+      </w:r>
+      <w:proofErr w:type="spellEnd"/>
+      <w:r>
+        <w:rPr>
+          <w:rFonts w:ascii="Times New Roman" w:hAnsi="Times New Roman" w:cs="Times New Roman"/>
+          <w:sz w:val="24"/>
+          <w:szCs w:val="24"/>
+        </w:rPr>
+        <w:t xml:space="preserve"> and </w:t>
+      </w:r>
+      <w:proofErr w:type="spellStart"/>
+      <w:r>
+        <w:rPr>
+          <w:rFonts w:ascii="Times New Roman" w:hAnsi="Times New Roman" w:cs="Times New Roman"/>
+          <w:sz w:val="24"/>
+          <w:szCs w:val="24"/>
+        </w:rPr>
+        <w:t>nodejs</w:t>
+      </w:r>
+      <w:proofErr w:type="spellEnd"/>
+      <w:r>
+        <w:rPr>
+          <w:rFonts w:ascii="Times New Roman" w:hAnsi="Times New Roman" w:cs="Times New Roman"/>
+          <w:sz w:val="24"/>
+          <w:szCs w:val="24"/>
+        </w:rPr>
+        <w:t>:</w:t>
+      </w:r>
+    </w:p>
+    <w:p>
+      <w:pPr>
+        <w:pStyle w:val="ListParagraph"/>
+        <w:spacing w:line="276" w:lineRule="auto"/>
+        <w:ind w:left="1800"/>
+        <w:jc w:val="both"/>
+        <w:rPr>
+          <w:rFonts w:ascii="Times New Roman" w:hAnsi="Times New Roman" w:cs="Times New Roman"/>
+          <w:sz w:val="24"/>
+          <w:szCs w:val="24"/>
+        </w:rPr>
+      </w:pPr>
+    </w:p>
+    <w:p>
+      <w:pPr>
+        <w:pStyle w:val="ListParagraph"/>
+        <w:spacing w:line="276" w:lineRule="auto"/>
+        <w:ind w:left="1800"/>
+        <w:jc w:val="both"/>
+        <w:rPr>
+          <w:rFonts w:ascii="Times New Roman" w:hAnsi="Times New Roman" w:cs="Times New Roman"/>
+          <w:sz w:val="24"/>
+          <w:szCs w:val="24"/>
+        </w:rPr>
+      </w:pPr>
+      <w:r>
+        <w:rPr>
+          <w:rFonts w:ascii="Times New Roman" w:hAnsi="Times New Roman" w:cs="Times New Roman"/>
+          <w:sz w:val="24"/>
+          <w:szCs w:val="24"/>
+        </w:rPr>
+        <w:t xml:space="preserve">Download the windows installer from the Node.js website. Run the installer and follow the prompt messages. Once the installation is done test the versions using: </w:t>
+      </w:r>
+    </w:p>
+    <w:p>
+      <w:pPr>
+        <w:pStyle w:val="ListParagraph"/>
+        <w:spacing w:line="276" w:lineRule="auto"/>
+        <w:ind w:left="1800"/>
+        <w:jc w:val="both"/>
+        <w:rPr>
+          <w:rFonts w:ascii="Times New Roman" w:hAnsi="Times New Roman" w:cs="Times New Roman"/>
+          <w:sz w:val="24"/>
+          <w:szCs w:val="24"/>
+        </w:rPr>
+      </w:pPr>
+    </w:p>
+    <w:p>
+      <w:pPr>
+        <w:pStyle w:val="ListParagraph"/>
+        <w:spacing w:line="276" w:lineRule="auto"/>
+        <w:ind w:left="1800"/>
+        <w:jc w:val="both"/>
+        <w:rPr>
+          <w:rFonts w:ascii="Times New Roman" w:hAnsi="Times New Roman" w:cs="Times New Roman"/>
+          <w:sz w:val="24"/>
+          <w:szCs w:val="24"/>
+        </w:rPr>
+      </w:pPr>
+      <w:r>
+        <w:rPr>
+          <w:rFonts w:ascii="Times New Roman" w:hAnsi="Times New Roman" w:cs="Times New Roman"/>
+          <w:sz w:val="24"/>
+          <w:szCs w:val="24"/>
+          <w:highlight w:val="yellow"/>
+        </w:rPr>
+        <w:t>$</w:t>
+      </w:r>
+      <w:proofErr w:type="spellStart"/>
+      <w:r>
+        <w:rPr>
+          <w:rFonts w:ascii="Times New Roman" w:hAnsi="Times New Roman" w:cs="Times New Roman"/>
+          <w:sz w:val="24"/>
+          <w:szCs w:val="24"/>
+          <w:highlight w:val="yellow"/>
+        </w:rPr>
+        <w:t>npm</w:t>
+      </w:r>
+      <w:proofErr w:type="spellEnd"/>
+      <w:r>
+        <w:rPr>
+          <w:rFonts w:ascii="Times New Roman" w:hAnsi="Times New Roman" w:cs="Times New Roman"/>
+          <w:sz w:val="24"/>
+          <w:szCs w:val="24"/>
+          <w:highlight w:val="yellow"/>
+        </w:rPr>
+        <w:t xml:space="preserve"> -v</w:t>
+      </w:r>
+      <w:r>
+        <w:rPr>
+          <w:rFonts w:ascii="Times New Roman" w:hAnsi="Times New Roman" w:cs="Times New Roman"/>
+          <w:sz w:val="24"/>
+          <w:szCs w:val="24"/>
+        </w:rPr>
+        <w:t xml:space="preserve">  </w:t>
+      </w:r>
+    </w:p>
+    <w:p>
+      <w:pPr>
+        <w:pStyle w:val="ListParagraph"/>
+        <w:spacing w:line="276" w:lineRule="auto"/>
+        <w:ind w:left="1800"/>
+        <w:jc w:val="both"/>
+        <w:rPr>
+          <w:rFonts w:ascii="Times New Roman" w:hAnsi="Times New Roman" w:cs="Times New Roman"/>
+          <w:sz w:val="24"/>
+          <w:szCs w:val="24"/>
+        </w:rPr>
+      </w:pPr>
+      <w:r>
+        <w:rPr>
+          <w:rFonts w:ascii="Times New Roman" w:hAnsi="Times New Roman" w:cs="Times New Roman"/>
+          <w:sz w:val="24"/>
+          <w:szCs w:val="24"/>
+          <w:highlight w:val="yellow"/>
+        </w:rPr>
+        <w:t>$</w:t>
+      </w:r>
+      <w:r>
+        <w:rPr>
+          <w:rFonts w:ascii="Times New Roman" w:hAnsi="Times New Roman" w:cs="Times New Roman"/>
+          <w:sz w:val="24"/>
+          <w:szCs w:val="24"/>
+          <w:highlight w:val="yellow"/>
+        </w:rPr>
+        <w:t>node -v</w:t>
+      </w:r>
+      <w:r>
+        <w:rPr>
+          <w:rFonts w:ascii="Times New Roman" w:hAnsi="Times New Roman" w:cs="Times New Roman"/>
+          <w:sz w:val="24"/>
+          <w:szCs w:val="24"/>
+        </w:rPr>
+        <w:tab/>
+      </w:r>
+      <w:r>
+        <w:rPr>
+          <w:rFonts w:ascii="Times New Roman" w:hAnsi="Times New Roman" w:cs="Times New Roman"/>
+          <w:sz w:val="24"/>
+          <w:szCs w:val="24"/>
+        </w:rPr>
+        <w:tab/>
+      </w:r>
+      <w:r>
+        <w:rPr>
+          <w:rFonts w:ascii="Times New Roman" w:hAnsi="Times New Roman" w:cs="Times New Roman"/>
+          <w:sz w:val="24"/>
+          <w:szCs w:val="24"/>
+        </w:rPr>
+        <w:tab/>
+      </w:r>
+      <w:r>
+        <w:rPr>
+          <w:rFonts w:ascii="Times New Roman" w:hAnsi="Times New Roman" w:cs="Times New Roman"/>
+          <w:sz w:val="24"/>
+          <w:szCs w:val="24"/>
+        </w:rPr>
+        <w:tab/>
+      </w:r>
+      <w:r>
+        <w:rPr>
+          <w:rFonts w:ascii="Times New Roman" w:hAnsi="Times New Roman" w:cs="Times New Roman"/>
+          <w:sz w:val="24"/>
+          <w:szCs w:val="24"/>
+        </w:rPr>
+        <w:t>//Check the versions</w:t>
+      </w:r>
+      <w:r>
+        <w:rPr>
+          <w:rFonts w:ascii="Times New Roman" w:hAnsi="Times New Roman" w:cs="Times New Roman"/>
+          <w:sz w:val="24"/>
+          <w:szCs w:val="24"/>
+        </w:rPr>
+        <w:t>, required node&gt;=6.0</w:t>
+      </w:r>
+    </w:p>
+    <w:p>
+      <w:pPr>
+        <w:pStyle w:val="ListParagraph"/>
+        <w:spacing w:line="276" w:lineRule="auto"/>
+        <w:ind w:left="1800"/>
+        <w:jc w:val="both"/>
+        <w:rPr>
+          <w:rFonts w:ascii="Times New Roman" w:hAnsi="Times New Roman" w:cs="Times New Roman"/>
+          <w:sz w:val="24"/>
+          <w:szCs w:val="24"/>
+        </w:rPr>
+      </w:pPr>
+      <w:r>
+        <w:rPr>
+          <w:rFonts w:ascii="Times New Roman" w:hAnsi="Times New Roman" w:cs="Times New Roman"/>
+          <w:sz w:val="24"/>
+          <w:szCs w:val="24"/>
+          <w:highlight w:val="yellow"/>
+        </w:rPr>
+        <w:t>$</w:t>
+      </w:r>
+      <w:proofErr w:type="spellStart"/>
+      <w:r>
+        <w:rPr>
+          <w:rFonts w:ascii="Times New Roman" w:hAnsi="Times New Roman" w:cs="Times New Roman"/>
+          <w:sz w:val="24"/>
+          <w:szCs w:val="24"/>
+          <w:highlight w:val="yellow"/>
+        </w:rPr>
+        <w:t>npm</w:t>
+      </w:r>
+      <w:proofErr w:type="spellEnd"/>
+      <w:r>
+        <w:rPr>
+          <w:rFonts w:ascii="Times New Roman" w:hAnsi="Times New Roman" w:cs="Times New Roman"/>
+          <w:sz w:val="24"/>
+          <w:szCs w:val="24"/>
+          <w:highlight w:val="yellow"/>
+        </w:rPr>
+        <w:t xml:space="preserve"> install </w:t>
+      </w:r>
+      <w:hyperlink r:id="rId9" w:history="1">
+        <w:r>
+          <w:rPr>
+            <w:rStyle w:val="Hyperlink"/>
+            <w:rFonts w:ascii="Times New Roman" w:hAnsi="Times New Roman" w:cs="Times New Roman"/>
+            <w:sz w:val="24"/>
+            <w:szCs w:val="24"/>
+            <w:highlight w:val="yellow"/>
+          </w:rPr>
+          <w:t>npm@4.6.1</w:t>
+        </w:r>
+      </w:hyperlink>
+      <w:r>
+        <w:rPr>
+          <w:rFonts w:ascii="Times New Roman" w:hAnsi="Times New Roman" w:cs="Times New Roman"/>
+          <w:sz w:val="24"/>
+          <w:szCs w:val="24"/>
+        </w:rPr>
+        <w:tab/>
+      </w:r>
+      <w:r>
+        <w:rPr>
+          <w:rFonts w:ascii="Times New Roman" w:hAnsi="Times New Roman" w:cs="Times New Roman"/>
+          <w:sz w:val="24"/>
+          <w:szCs w:val="24"/>
+        </w:rPr>
+        <w:tab/>
+        <w:t>//Downgrade to the required version</w:t>
+      </w:r>
+    </w:p>
+    <w:p>
+      <w:pPr>
+        <w:pStyle w:val="ListParagraph"/>
+        <w:spacing w:line="276" w:lineRule="auto"/>
+        <w:ind w:left="1800"/>
+        <w:jc w:val="both"/>
+        <w:rPr>
+          <w:rFonts w:ascii="Times New Roman" w:hAnsi="Times New Roman" w:cs="Times New Roman"/>
+          <w:sz w:val="24"/>
+          <w:szCs w:val="24"/>
+        </w:rPr>
+      </w:pPr>
+    </w:p>
+    <w:p>
+      <w:pPr>
+        <w:pStyle w:val="ListParagraph"/>
+        <w:numPr>
+          <w:ilvl w:val="0"/>
+          <w:numId w:val="6"/>
+        </w:numPr>
+        <w:spacing w:line="276" w:lineRule="auto"/>
+        <w:jc w:val="both"/>
+        <w:rPr>
+          <w:rFonts w:ascii="Times New Roman" w:hAnsi="Times New Roman" w:cs="Times New Roman"/>
+          <w:sz w:val="24"/>
+          <w:szCs w:val="24"/>
+        </w:rPr>
+      </w:pPr>
+      <w:r>
+        <w:rPr>
+          <w:rFonts w:ascii="Times New Roman" w:hAnsi="Times New Roman" w:cs="Times New Roman"/>
+          <w:sz w:val="24"/>
+          <w:szCs w:val="24"/>
+          <w:u w:val="single"/>
+        </w:rPr>
+        <w:t>Install React Native</w:t>
+      </w:r>
+      <w:r>
+        <w:rPr>
+          <w:rFonts w:ascii="Times New Roman" w:hAnsi="Times New Roman" w:cs="Times New Roman"/>
+          <w:sz w:val="24"/>
+          <w:szCs w:val="24"/>
+        </w:rPr>
+        <w:t xml:space="preserve"> – To install react native use the following command:</w:t>
+      </w:r>
+    </w:p>
+    <w:p>
+      <w:pPr>
+        <w:pStyle w:val="ListParagraph"/>
+        <w:spacing w:line="276" w:lineRule="auto"/>
+        <w:ind w:left="1800"/>
+        <w:jc w:val="both"/>
+        <w:rPr>
+          <w:rFonts w:ascii="Times New Roman" w:hAnsi="Times New Roman" w:cs="Times New Roman"/>
+          <w:sz w:val="24"/>
+          <w:szCs w:val="24"/>
+        </w:rPr>
+      </w:pPr>
+      <w:r>
+        <w:rPr>
+          <w:rFonts w:ascii="Times New Roman" w:hAnsi="Times New Roman" w:cs="Times New Roman"/>
+          <w:sz w:val="24"/>
+          <w:szCs w:val="24"/>
+          <w:highlight w:val="yellow"/>
+        </w:rPr>
+        <w:t>$</w:t>
+      </w:r>
+      <w:proofErr w:type="spellStart"/>
+      <w:r>
+        <w:rPr>
+          <w:rFonts w:ascii="Times New Roman" w:hAnsi="Times New Roman" w:cs="Times New Roman"/>
+          <w:sz w:val="24"/>
+          <w:szCs w:val="24"/>
+          <w:highlight w:val="yellow"/>
+        </w:rPr>
+        <w:t>npm</w:t>
+      </w:r>
+      <w:proofErr w:type="spellEnd"/>
+      <w:r>
+        <w:rPr>
+          <w:rFonts w:ascii="Times New Roman" w:hAnsi="Times New Roman" w:cs="Times New Roman"/>
+          <w:sz w:val="24"/>
+          <w:szCs w:val="24"/>
+          <w:highlight w:val="yellow"/>
+        </w:rPr>
+        <w:t xml:space="preserve"> install -g react-native-cli</w:t>
+      </w:r>
+    </w:p>
+    <w:p>
+      <w:pPr>
         <w:spacing w:line="276" w:lineRule="auto"/>
         <w:ind w:left="1440"/>
-        <w:rPr>
-          <w:rFonts w:ascii="Times New Roman" w:hAnsi="Times New Roman" w:cs="Times New Roman"/>
-          <w:sz w:val="24"/>
-          <w:szCs w:val="24"/>
-        </w:rPr>
-      </w:pPr>
-    </w:p>
-    <w:p>
-      <w:pPr>
-        <w:spacing w:line="276" w:lineRule="auto"/>
-        <w:rPr>
-          <w:rFonts w:ascii="Times New Roman" w:hAnsi="Times New Roman" w:cs="Times New Roman"/>
-          <w:sz w:val="28"/>
-          <w:szCs w:val="28"/>
-        </w:rPr>
-      </w:pPr>
-      <w:r>
-        <w:rPr>
-          <w:rFonts w:ascii="Times New Roman" w:hAnsi="Times New Roman" w:cs="Times New Roman"/>
-          <w:sz w:val="28"/>
-          <w:szCs w:val="28"/>
-        </w:rPr>
-        <w:t>Team NE</w:t>
-      </w:r>
-      <w:r>
-        <w:rPr>
-          <w:rFonts w:ascii="Times New Roman" w:hAnsi="Times New Roman" w:cs="Times New Roman"/>
-          <w:sz w:val="28"/>
-          <w:szCs w:val="28"/>
-        </w:rPr>
-        <w:t xml:space="preserve"> (NodeJS-Express</w:t>
+        <w:jc w:val="both"/>
+        <w:rPr>
+          <w:rFonts w:ascii="Times New Roman" w:hAnsi="Times New Roman" w:cs="Times New Roman"/>
+          <w:sz w:val="24"/>
+          <w:szCs w:val="24"/>
+        </w:rPr>
+      </w:pPr>
+    </w:p>
+    <w:p>
+      <w:pPr>
+        <w:pStyle w:val="ListParagraph"/>
+        <w:numPr>
+          <w:ilvl w:val="0"/>
+          <w:numId w:val="6"/>
+        </w:numPr>
+        <w:spacing w:line="276" w:lineRule="auto"/>
+        <w:jc w:val="both"/>
+        <w:rPr>
+          <w:rFonts w:ascii="Times New Roman" w:hAnsi="Times New Roman" w:cs="Times New Roman"/>
+          <w:sz w:val="24"/>
+          <w:szCs w:val="24"/>
+        </w:rPr>
+      </w:pPr>
+      <w:r>
+        <w:rPr>
+          <w:rFonts w:ascii="Times New Roman" w:hAnsi="Times New Roman" w:cs="Times New Roman"/>
+          <w:sz w:val="24"/>
+          <w:szCs w:val="24"/>
+          <w:u w:val="single"/>
+        </w:rPr>
+        <w:lastRenderedPageBreak/>
+        <w:t>Install Android Visual Studio</w:t>
+      </w:r>
+      <w:r>
+        <w:rPr>
+          <w:rFonts w:ascii="Times New Roman" w:hAnsi="Times New Roman" w:cs="Times New Roman"/>
+          <w:sz w:val="24"/>
+          <w:szCs w:val="24"/>
+        </w:rPr>
+        <w:t xml:space="preserve"> – Download the installer from the website and follow the prompt messages. </w:t>
+      </w:r>
+      <w:r>
+        <w:rPr>
+          <w:rFonts w:ascii="Times New Roman" w:hAnsi="Times New Roman" w:cs="Times New Roman"/>
+          <w:sz w:val="24"/>
+          <w:szCs w:val="24"/>
+        </w:rPr>
+        <w:t xml:space="preserve">Set up an Android Marshmallow environment via </w:t>
+      </w:r>
+      <w:proofErr w:type="spellStart"/>
+      <w:r>
+        <w:rPr>
+          <w:rFonts w:ascii="Times New Roman" w:hAnsi="Times New Roman" w:cs="Times New Roman"/>
+          <w:sz w:val="24"/>
+          <w:szCs w:val="24"/>
+        </w:rPr>
+        <w:t>Sdk</w:t>
+      </w:r>
+      <w:proofErr w:type="spellEnd"/>
+      <w:r>
+        <w:rPr>
+          <w:rFonts w:ascii="Times New Roman" w:hAnsi="Times New Roman" w:cs="Times New Roman"/>
+          <w:sz w:val="24"/>
+          <w:szCs w:val="24"/>
+        </w:rPr>
+        <w:t xml:space="preserve"> tools. Also set up an Android Virtual Device.</w:t>
+      </w:r>
+    </w:p>
+    <w:p>
+      <w:pPr>
+        <w:pStyle w:val="ListParagraph"/>
+        <w:spacing w:line="276" w:lineRule="auto"/>
+        <w:ind w:left="1800"/>
+        <w:jc w:val="both"/>
+        <w:rPr>
+          <w:rFonts w:ascii="Times New Roman" w:hAnsi="Times New Roman" w:cs="Times New Roman"/>
+          <w:sz w:val="24"/>
+          <w:szCs w:val="24"/>
+        </w:rPr>
+      </w:pPr>
+    </w:p>
+    <w:p>
+      <w:pPr>
+        <w:pStyle w:val="ListParagraph"/>
+        <w:numPr>
+          <w:ilvl w:val="0"/>
+          <w:numId w:val="6"/>
+        </w:numPr>
+        <w:spacing w:line="276" w:lineRule="auto"/>
+        <w:jc w:val="both"/>
+        <w:rPr>
+          <w:rFonts w:ascii="Times New Roman" w:hAnsi="Times New Roman" w:cs="Times New Roman"/>
+          <w:sz w:val="24"/>
+          <w:szCs w:val="24"/>
+        </w:rPr>
+      </w:pPr>
+      <w:r>
+        <w:rPr>
+          <w:rFonts w:ascii="Times New Roman" w:hAnsi="Times New Roman" w:cs="Times New Roman"/>
+          <w:sz w:val="24"/>
+          <w:szCs w:val="24"/>
+          <w:u w:val="single"/>
+        </w:rPr>
+        <w:t xml:space="preserve">Install a Text Editor </w:t>
+      </w:r>
+      <w:r>
+        <w:rPr>
+          <w:rFonts w:ascii="Times New Roman" w:hAnsi="Times New Roman" w:cs="Times New Roman"/>
+          <w:sz w:val="24"/>
+          <w:szCs w:val="24"/>
+        </w:rPr>
+        <w:t>– This project uses Microsoft Visual Studio editor. Download it from the website.</w:t>
+      </w:r>
+    </w:p>
+    <w:p>
+      <w:pPr>
+        <w:pStyle w:val="ListParagraph"/>
+        <w:numPr>
+          <w:ilvl w:val="0"/>
+          <w:numId w:val="6"/>
+        </w:numPr>
+        <w:spacing w:line="276" w:lineRule="auto"/>
+        <w:jc w:val="both"/>
+        <w:rPr>
+          <w:rFonts w:ascii="Times New Roman" w:hAnsi="Times New Roman" w:cs="Times New Roman"/>
+          <w:sz w:val="24"/>
+          <w:szCs w:val="24"/>
+        </w:rPr>
+      </w:pPr>
+      <w:r>
+        <w:rPr>
+          <w:rFonts w:ascii="Times New Roman" w:hAnsi="Times New Roman" w:cs="Times New Roman"/>
+          <w:sz w:val="24"/>
+          <w:szCs w:val="24"/>
+          <w:u w:val="single"/>
+        </w:rPr>
+        <w:t>Create the app</w:t>
+      </w:r>
+      <w:r>
+        <w:rPr>
+          <w:rFonts w:ascii="Times New Roman" w:hAnsi="Times New Roman" w:cs="Times New Roman"/>
+          <w:sz w:val="24"/>
+          <w:szCs w:val="24"/>
+        </w:rPr>
+        <w:t xml:space="preserve"> – Use the following command to create the app. </w:t>
+      </w:r>
+    </w:p>
+    <w:p>
+      <w:pPr>
+        <w:pStyle w:val="ListParagraph"/>
+        <w:spacing w:line="276" w:lineRule="auto"/>
+        <w:ind w:left="1800"/>
+        <w:jc w:val="both"/>
+        <w:rPr>
+          <w:rFonts w:ascii="Times New Roman" w:hAnsi="Times New Roman" w:cs="Times New Roman"/>
+          <w:sz w:val="24"/>
+          <w:szCs w:val="24"/>
+        </w:rPr>
+      </w:pPr>
+      <w:r>
+        <w:rPr>
+          <w:rFonts w:ascii="Times New Roman" w:hAnsi="Times New Roman" w:cs="Times New Roman"/>
+          <w:sz w:val="24"/>
+          <w:szCs w:val="24"/>
+          <w:highlight w:val="yellow"/>
+        </w:rPr>
+        <w:t xml:space="preserve">$react-native </w:t>
+      </w:r>
+      <w:proofErr w:type="spellStart"/>
+      <w:r>
+        <w:rPr>
+          <w:rFonts w:ascii="Times New Roman" w:hAnsi="Times New Roman" w:cs="Times New Roman"/>
+          <w:sz w:val="24"/>
+          <w:szCs w:val="24"/>
+          <w:highlight w:val="yellow"/>
+        </w:rPr>
+        <w:t>init</w:t>
+      </w:r>
+      <w:proofErr w:type="spellEnd"/>
+      <w:r>
+        <w:rPr>
+          <w:rFonts w:ascii="Times New Roman" w:hAnsi="Times New Roman" w:cs="Times New Roman"/>
+          <w:sz w:val="24"/>
+          <w:szCs w:val="24"/>
+          <w:highlight w:val="yellow"/>
+        </w:rPr>
+        <w:t xml:space="preserve"> &lt;Project</w:t>
+      </w:r>
+      <w:r>
+        <w:rPr>
+          <w:rFonts w:ascii="Times New Roman" w:hAnsi="Times New Roman" w:cs="Times New Roman"/>
+          <w:sz w:val="24"/>
+          <w:szCs w:val="24"/>
+          <w:highlight w:val="yellow"/>
+        </w:rPr>
+        <w:t>-</w:t>
+      </w:r>
+      <w:r>
+        <w:rPr>
+          <w:rFonts w:ascii="Times New Roman" w:hAnsi="Times New Roman" w:cs="Times New Roman"/>
+          <w:sz w:val="24"/>
+          <w:szCs w:val="24"/>
+          <w:highlight w:val="yellow"/>
+        </w:rPr>
+        <w:t>Name&gt;</w:t>
+      </w:r>
+    </w:p>
+    <w:p>
+      <w:pPr>
+        <w:pStyle w:val="ListParagraph"/>
+        <w:numPr>
+          <w:ilvl w:val="0"/>
+          <w:numId w:val="6"/>
+        </w:numPr>
+        <w:spacing w:line="276" w:lineRule="auto"/>
+        <w:jc w:val="both"/>
+        <w:rPr>
+          <w:rFonts w:ascii="Times New Roman" w:hAnsi="Times New Roman" w:cs="Times New Roman"/>
+          <w:sz w:val="24"/>
+          <w:szCs w:val="24"/>
+        </w:rPr>
+      </w:pPr>
+      <w:r>
+        <w:rPr>
+          <w:rFonts w:ascii="Times New Roman" w:hAnsi="Times New Roman" w:cs="Times New Roman"/>
+          <w:sz w:val="24"/>
+          <w:szCs w:val="24"/>
+          <w:u w:val="single"/>
+        </w:rPr>
+        <w:t xml:space="preserve">Install </w:t>
+      </w:r>
+      <w:proofErr w:type="spellStart"/>
+      <w:r>
+        <w:rPr>
+          <w:rFonts w:ascii="Times New Roman" w:hAnsi="Times New Roman" w:cs="Times New Roman"/>
+          <w:sz w:val="24"/>
+          <w:szCs w:val="24"/>
+          <w:u w:val="single"/>
+        </w:rPr>
+        <w:t>NativeBase</w:t>
+      </w:r>
+      <w:proofErr w:type="spellEnd"/>
+      <w:r>
+        <w:rPr>
+          <w:rFonts w:ascii="Times New Roman" w:hAnsi="Times New Roman" w:cs="Times New Roman"/>
+          <w:sz w:val="24"/>
+          <w:szCs w:val="24"/>
+          <w:u w:val="single"/>
+        </w:rPr>
+        <w:t>, React Navigation</w:t>
+      </w:r>
+      <w:r>
+        <w:rPr>
+          <w:rFonts w:ascii="Times New Roman" w:hAnsi="Times New Roman" w:cs="Times New Roman"/>
+          <w:sz w:val="24"/>
+          <w:szCs w:val="24"/>
+          <w:u w:val="single"/>
+        </w:rPr>
+        <w:t xml:space="preserve"> and link peer dependencies</w:t>
+      </w:r>
+      <w:r>
+        <w:rPr>
+          <w:rFonts w:ascii="Times New Roman" w:hAnsi="Times New Roman" w:cs="Times New Roman"/>
+          <w:sz w:val="24"/>
+          <w:szCs w:val="24"/>
+        </w:rPr>
+        <w:t xml:space="preserve"> – Change directory to the project folder, i.e., </w:t>
+      </w:r>
+      <w:r>
+        <w:rPr>
+          <w:rFonts w:ascii="Times New Roman" w:hAnsi="Times New Roman" w:cs="Times New Roman"/>
+          <w:sz w:val="24"/>
+          <w:szCs w:val="24"/>
+          <w:highlight w:val="yellow"/>
+        </w:rPr>
+        <w:t>$cd &lt;Project-Name&gt;</w:t>
+      </w:r>
+      <w:r>
+        <w:rPr>
+          <w:rFonts w:ascii="Times New Roman" w:hAnsi="Times New Roman" w:cs="Times New Roman"/>
+          <w:sz w:val="24"/>
+          <w:szCs w:val="24"/>
+        </w:rPr>
+        <w:t xml:space="preserve"> and install native base directory using the following command: </w:t>
+      </w:r>
+      <w:r>
+        <w:rPr>
+          <w:rFonts w:ascii="Times New Roman" w:hAnsi="Times New Roman" w:cs="Times New Roman"/>
+          <w:sz w:val="24"/>
+          <w:szCs w:val="24"/>
+          <w:highlight w:val="yellow"/>
+        </w:rPr>
+        <w:t>$</w:t>
+      </w:r>
+      <w:proofErr w:type="spellStart"/>
+      <w:r>
+        <w:rPr>
+          <w:rFonts w:ascii="Times New Roman" w:hAnsi="Times New Roman" w:cs="Times New Roman"/>
+          <w:sz w:val="24"/>
+          <w:szCs w:val="24"/>
+          <w:highlight w:val="yellow"/>
+        </w:rPr>
+        <w:t>npm</w:t>
+      </w:r>
+      <w:proofErr w:type="spellEnd"/>
+      <w:r>
+        <w:rPr>
+          <w:rFonts w:ascii="Times New Roman" w:hAnsi="Times New Roman" w:cs="Times New Roman"/>
+          <w:sz w:val="24"/>
+          <w:szCs w:val="24"/>
+          <w:highlight w:val="yellow"/>
+        </w:rPr>
+        <w:t xml:space="preserve"> install native-base </w:t>
+      </w:r>
+      <w:r>
+        <w:rPr>
+          <w:rFonts w:ascii="Times New Roman" w:hAnsi="Times New Roman" w:cs="Times New Roman"/>
+          <w:sz w:val="24"/>
+          <w:szCs w:val="24"/>
+          <w:highlight w:val="yellow"/>
+        </w:rPr>
+        <w:t>--</w:t>
+      </w:r>
+      <w:r>
+        <w:rPr>
+          <w:rFonts w:ascii="Times New Roman" w:hAnsi="Times New Roman" w:cs="Times New Roman"/>
+          <w:sz w:val="24"/>
+          <w:szCs w:val="24"/>
+          <w:highlight w:val="yellow"/>
+        </w:rPr>
+        <w:t>save</w:t>
+      </w:r>
+      <w:r>
+        <w:rPr>
+          <w:rFonts w:ascii="Times New Roman" w:hAnsi="Times New Roman" w:cs="Times New Roman"/>
+          <w:sz w:val="24"/>
+          <w:szCs w:val="24"/>
+        </w:rPr>
+        <w:t xml:space="preserve">. </w:t>
+      </w:r>
+      <w:r>
+        <w:rPr>
+          <w:rFonts w:ascii="Times New Roman" w:hAnsi="Times New Roman" w:cs="Times New Roman"/>
+          <w:sz w:val="24"/>
+          <w:szCs w:val="24"/>
+        </w:rPr>
+        <w:t xml:space="preserve">Also install react-navigation using </w:t>
+      </w:r>
+      <w:r>
+        <w:rPr>
+          <w:rFonts w:ascii="Times New Roman" w:hAnsi="Times New Roman" w:cs="Times New Roman"/>
+          <w:sz w:val="24"/>
+          <w:szCs w:val="24"/>
+          <w:highlight w:val="yellow"/>
+        </w:rPr>
+        <w:t>$</w:t>
+      </w:r>
+      <w:proofErr w:type="spellStart"/>
+      <w:r>
+        <w:rPr>
+          <w:rFonts w:ascii="Times New Roman" w:hAnsi="Times New Roman" w:cs="Times New Roman"/>
+          <w:sz w:val="24"/>
+          <w:szCs w:val="24"/>
+          <w:highlight w:val="yellow"/>
+        </w:rPr>
+        <w:t>npm</w:t>
+      </w:r>
+      <w:proofErr w:type="spellEnd"/>
+      <w:r>
+        <w:rPr>
+          <w:rFonts w:ascii="Times New Roman" w:hAnsi="Times New Roman" w:cs="Times New Roman"/>
+          <w:sz w:val="24"/>
+          <w:szCs w:val="24"/>
+          <w:highlight w:val="yellow"/>
+        </w:rPr>
+        <w:t xml:space="preserve"> install </w:t>
+      </w:r>
+      <w:r>
+        <w:rPr>
+          <w:rFonts w:ascii="Times New Roman" w:hAnsi="Times New Roman" w:cs="Times New Roman"/>
+          <w:sz w:val="24"/>
+          <w:szCs w:val="24"/>
+          <w:highlight w:val="yellow"/>
+        </w:rPr>
+        <w:t>--</w:t>
+      </w:r>
+      <w:r>
+        <w:rPr>
+          <w:rFonts w:ascii="Times New Roman" w:hAnsi="Times New Roman" w:cs="Times New Roman"/>
+          <w:sz w:val="24"/>
+          <w:szCs w:val="24"/>
+          <w:highlight w:val="yellow"/>
+        </w:rPr>
+        <w:t>save react-navigation</w:t>
+      </w:r>
+      <w:r>
+        <w:rPr>
+          <w:rFonts w:ascii="Times New Roman" w:hAnsi="Times New Roman" w:cs="Times New Roman"/>
+          <w:sz w:val="24"/>
+          <w:szCs w:val="24"/>
+        </w:rPr>
+        <w:t xml:space="preserve">. </w:t>
+      </w:r>
+      <w:r>
+        <w:rPr>
+          <w:rFonts w:ascii="Times New Roman" w:hAnsi="Times New Roman" w:cs="Times New Roman"/>
+          <w:sz w:val="24"/>
+          <w:szCs w:val="24"/>
+        </w:rPr>
+        <w:t xml:space="preserve">Link dependencies using the command: </w:t>
+      </w:r>
+      <w:r>
+        <w:rPr>
+          <w:rFonts w:ascii="Times New Roman" w:hAnsi="Times New Roman" w:cs="Times New Roman"/>
+          <w:sz w:val="24"/>
+          <w:szCs w:val="24"/>
+          <w:highlight w:val="yellow"/>
+        </w:rPr>
+        <w:t>$react-native link</w:t>
+      </w:r>
+    </w:p>
+    <w:p>
+      <w:pPr>
+        <w:pStyle w:val="ListParagraph"/>
+        <w:numPr>
+          <w:ilvl w:val="0"/>
+          <w:numId w:val="6"/>
+        </w:numPr>
+        <w:spacing w:line="276" w:lineRule="auto"/>
+        <w:jc w:val="both"/>
+        <w:rPr>
+          <w:rFonts w:ascii="Times New Roman" w:hAnsi="Times New Roman" w:cs="Times New Roman"/>
+          <w:sz w:val="24"/>
+          <w:szCs w:val="24"/>
+        </w:rPr>
+      </w:pPr>
+      <w:r>
+        <w:rPr>
+          <w:rFonts w:ascii="Times New Roman" w:hAnsi="Times New Roman" w:cs="Times New Roman"/>
+          <w:sz w:val="24"/>
+          <w:szCs w:val="24"/>
+          <w:u w:val="single"/>
+        </w:rPr>
+        <w:t xml:space="preserve">Running the app </w:t>
+      </w:r>
+      <w:r>
+        <w:rPr>
+          <w:rFonts w:ascii="Times New Roman" w:hAnsi="Times New Roman" w:cs="Times New Roman"/>
+          <w:sz w:val="24"/>
+          <w:szCs w:val="24"/>
+        </w:rPr>
+        <w:t xml:space="preserve">– Now run the packager using </w:t>
+      </w:r>
+      <w:r>
+        <w:rPr>
+          <w:rFonts w:ascii="Times New Roman" w:hAnsi="Times New Roman" w:cs="Times New Roman"/>
+          <w:sz w:val="24"/>
+          <w:szCs w:val="24"/>
+          <w:highlight w:val="yellow"/>
+        </w:rPr>
+        <w:t>$react-native start</w:t>
+      </w:r>
+      <w:r>
+        <w:rPr>
+          <w:rFonts w:ascii="Times New Roman" w:hAnsi="Times New Roman" w:cs="Times New Roman"/>
+          <w:sz w:val="24"/>
+          <w:szCs w:val="24"/>
+        </w:rPr>
+        <w:t xml:space="preserve">. Keep the terminal window open and run the following command to run the app in the emulator </w:t>
+      </w:r>
+      <w:r>
+        <w:rPr>
+          <w:rFonts w:ascii="Times New Roman" w:hAnsi="Times New Roman" w:cs="Times New Roman"/>
+          <w:sz w:val="24"/>
+          <w:szCs w:val="24"/>
+          <w:highlight w:val="yellow"/>
+        </w:rPr>
+        <w:t>$react-native run-android</w:t>
+      </w:r>
+    </w:p>
+    <w:p>
+      <w:pPr>
+        <w:pStyle w:val="ListParagraph"/>
+        <w:spacing w:line="276" w:lineRule="auto"/>
+        <w:ind w:left="1440"/>
+        <w:jc w:val="both"/>
+        <w:rPr>
+          <w:rFonts w:ascii="Times New Roman" w:hAnsi="Times New Roman" w:cs="Times New Roman"/>
+          <w:sz w:val="24"/>
+          <w:szCs w:val="24"/>
+        </w:rPr>
+      </w:pPr>
+      <w:r>
+        <w:rPr>
+          <w:rFonts w:ascii="Times New Roman" w:hAnsi="Times New Roman" w:cs="Times New Roman"/>
+          <w:sz w:val="24"/>
+          <w:szCs w:val="24"/>
+        </w:rPr>
+        <w:tab/>
+      </w:r>
+    </w:p>
+    <w:p>
+      <w:pPr>
+        <w:pStyle w:val="ListParagraph"/>
+        <w:spacing w:line="276" w:lineRule="auto"/>
+        <w:ind w:left="1440"/>
+        <w:jc w:val="both"/>
+        <w:rPr>
+          <w:rFonts w:ascii="Times New Roman" w:hAnsi="Times New Roman" w:cs="Times New Roman"/>
+          <w:b/>
+          <w:i/>
+          <w:sz w:val="24"/>
+          <w:szCs w:val="24"/>
+        </w:rPr>
+      </w:pPr>
+      <w:r>
+        <w:rPr>
+          <w:rFonts w:ascii="Times New Roman" w:hAnsi="Times New Roman" w:cs="Times New Roman"/>
+          <w:b/>
+          <w:i/>
+          <w:sz w:val="24"/>
+          <w:szCs w:val="24"/>
+        </w:rPr>
+        <w:t>Wireframe of the UI</w:t>
+      </w:r>
+      <w:r>
+        <w:rPr>
+          <w:rFonts w:ascii="Times New Roman" w:hAnsi="Times New Roman" w:cs="Times New Roman"/>
+          <w:b/>
+          <w:i/>
+          <w:sz w:val="24"/>
+          <w:szCs w:val="24"/>
+        </w:rPr>
+        <w:t>:</w:t>
+      </w:r>
+    </w:p>
+    <w:p>
+      <w:pPr>
+        <w:pStyle w:val="ListParagraph"/>
+        <w:spacing w:line="276" w:lineRule="auto"/>
+        <w:ind w:left="1440"/>
+        <w:jc w:val="both"/>
+        <w:rPr>
+          <w:rFonts w:ascii="Times New Roman" w:hAnsi="Times New Roman" w:cs="Times New Roman"/>
+          <w:sz w:val="24"/>
+          <w:szCs w:val="24"/>
+        </w:rPr>
+      </w:pPr>
+      <w:r>
+        <w:rPr>
+          <w:rFonts w:ascii="Times New Roman" w:hAnsi="Times New Roman" w:cs="Times New Roman"/>
+          <w:sz w:val="24"/>
+          <w:szCs w:val="24"/>
+        </w:rPr>
+        <w:tab/>
+        <w:t xml:space="preserve">The project contains the following screens: </w:t>
+      </w:r>
+    </w:p>
+    <w:p>
+      <w:pPr>
+        <w:pStyle w:val="ListParagraph"/>
+        <w:spacing w:line="276" w:lineRule="auto"/>
+        <w:ind w:left="1440"/>
+        <w:jc w:val="both"/>
+        <w:rPr>
+          <w:rFonts w:ascii="Times New Roman" w:hAnsi="Times New Roman" w:cs="Times New Roman"/>
+          <w:sz w:val="24"/>
+          <w:szCs w:val="24"/>
+        </w:rPr>
+      </w:pPr>
+      <w:r>
+        <w:rPr>
+          <w:rFonts w:ascii="Times New Roman" w:hAnsi="Times New Roman" w:cs="Times New Roman"/>
+          <w:sz w:val="24"/>
+          <w:szCs w:val="24"/>
+        </w:rPr>
+        <w:tab/>
+        <w:t>&lt;TO DO&gt;</w:t>
       </w:r>
       <w:bookmarkStart w:id="0" w:name="_GoBack"/>
       <w:bookmarkEnd w:id="0"/>
-      <w:r>
-        <w:rPr>
-          <w:rFonts w:ascii="Times New Roman" w:hAnsi="Times New Roman" w:cs="Times New Roman"/>
-          <w:sz w:val="28"/>
-          <w:szCs w:val="28"/>
-        </w:rPr>
-        <w:t>)</w:t>
+    </w:p>
+    <w:p>
+      <w:pPr>
+        <w:pStyle w:val="ListParagraph"/>
+        <w:spacing w:line="276" w:lineRule="auto"/>
+        <w:ind w:left="1440"/>
+        <w:rPr>
+          <w:rFonts w:ascii="Times New Roman" w:hAnsi="Times New Roman" w:cs="Times New Roman"/>
+          <w:sz w:val="24"/>
+          <w:szCs w:val="24"/>
+        </w:rPr>
+      </w:pPr>
+      <w:r>
+        <w:rPr>
+          <w:rFonts w:ascii="Times New Roman" w:hAnsi="Times New Roman" w:cs="Times New Roman"/>
+          <w:sz w:val="24"/>
+          <w:szCs w:val="24"/>
+        </w:rPr>
+        <w:t>“Swetha G”]</w:t>
+      </w:r>
+    </w:p>
+    <w:p>
+      <w:pPr>
+        <w:pStyle w:val="ListParagraph"/>
+        <w:spacing w:line="276" w:lineRule="auto"/>
+        <w:ind w:left="1440"/>
+        <w:rPr>
+          <w:rFonts w:ascii="Times New Roman" w:hAnsi="Times New Roman" w:cs="Times New Roman"/>
+          <w:sz w:val="24"/>
+          <w:szCs w:val="24"/>
+        </w:rPr>
+      </w:pPr>
+    </w:p>
+    <w:p>
+      <w:pPr>
+        <w:pStyle w:val="ListParagraph"/>
+        <w:spacing w:line="276" w:lineRule="auto"/>
+        <w:ind w:left="1440"/>
+        <w:rPr>
+          <w:rFonts w:ascii="Times New Roman" w:hAnsi="Times New Roman" w:cs="Times New Roman"/>
+          <w:sz w:val="24"/>
+          <w:szCs w:val="24"/>
+        </w:rPr>
+      </w:pPr>
+    </w:p>
+    <w:p>
+      <w:pPr>
+        <w:spacing w:line="276" w:lineRule="auto"/>
+        <w:rPr>
+          <w:rFonts w:ascii="Times New Roman" w:hAnsi="Times New Roman" w:cs="Times New Roman"/>
+          <w:sz w:val="28"/>
+          <w:szCs w:val="28"/>
+        </w:rPr>
+      </w:pPr>
+      <w:r>
+        <w:rPr>
+          <w:rFonts w:ascii="Times New Roman" w:hAnsi="Times New Roman" w:cs="Times New Roman"/>
+          <w:sz w:val="28"/>
+          <w:szCs w:val="28"/>
+        </w:rPr>
+        <w:t>Team NE</w:t>
+      </w:r>
+      <w:r>
+        <w:rPr>
+          <w:rFonts w:ascii="Times New Roman" w:hAnsi="Times New Roman" w:cs="Times New Roman"/>
+          <w:sz w:val="28"/>
+          <w:szCs w:val="28"/>
+        </w:rPr>
+        <w:t xml:space="preserve"> (NodeJS-Express)</w:t>
       </w:r>
       <w:r>
         <w:rPr>
@@ -8272,6 +9479,7 @@
           <w:sz w:val="24"/>
           <w:szCs w:val="24"/>
         </w:rPr>
+        <w:lastRenderedPageBreak/>
         <w:t>P.S. :</w:t>
       </w:r>
       <w:proofErr w:type="gramEnd"/>
@@ -8417,6 +9625,95 @@
 <file path=word/numbering.xml><?xml version="1.0" encoding="utf-8"?>
 <w:numbering xmlns:wpc="http://schemas.microsoft.com/office/word/2010/wordprocessingCanvas" xmlns:cx="http://schemas.microsoft.com/office/drawing/2014/chartex" xmlns:cx1="http://schemas.microsoft.com/office/drawing/2015/9/8/chartex" xmlns:cx2="http://schemas.microsoft.com/office/drawing/2015/10/21/chartex" xmlns:cx3="http://schemas.microsoft.com/office/drawing/2016/5/9/chartex" xmlns:cx4="http://schemas.microsoft.com/office/drawing/2016/5/10/chartex" xmlns:cx5="http://schemas.microsoft.com/office/drawing/2016/5/11/chartex" xmlns:cx6="http://schemas.microsoft.com/office/drawing/2016/5/12/chartex" xmlns:cx7="http://schemas.microsoft.com/office/drawing/2016/5/13/chartex" xmlns:cx8="http://schemas.microsoft.com/office/drawing/2016/5/14/chartex" xmlns:mc="http://schemas.openxmlformats.org/markup-compatibility/2006" xmlns:aink="http://schemas.microsoft.com/office/drawing/2016/ink" xmlns:am3d="http://schemas.microsoft.com/office/drawing/2017/model3d" xmlns:o="urn:schemas-microsoft-com:office:office" xmlns:r="http://schemas.openxmlformats.org/officeDocument/2006/relationships" xmlns:m="http://schemas.openxmlformats.org/officeDocument/2006/math" xmlns:v="urn:schemas-microsoft-com:vml" xmlns:wp14="http://schemas.microsoft.com/office/word/2010/wordprocessingDrawing" xmlns:wp="http://schemas.openxmlformats.org/drawingml/2006/wordprocessingDrawing" xmlns:w10="urn:schemas-microsoft-com:office:word" xmlns:w="http://schemas.openxmlformats.org/wordprocessingml/2006/main" xmlns:w14="http://schemas.microsoft.com/office/word/2010/wordml" xmlns:w15="http://schemas.microsoft.com/office/word/2012/wordml" xmlns:w16cid="http://schemas.microsoft.com/office/word/2016/wordml/cid" xmlns:w16se="http://schemas.microsoft.com/office/word/2015/wordml/symex" xmlns:wpg="http://schemas.microsoft.com/office/word/2010/wordprocessingGroup" xmlns:wpi="http://schemas.microsoft.com/office/word/2010/wordprocessingInk" xmlns:wne="http://schemas.microsoft.com/office/word/2006/wordml" xmlns:wps="http://schemas.microsoft.com/office/word/2010/wordprocessingShape" mc:Ignorable="w14 w15 w16se w16cid wp14">
   <w:abstractNum w:abstractNumId="0" w15:restartNumberingAfterBreak="0">
+    <w:nsid w:val="27325B0E"/>
+    <w:multiLevelType w:val="hybridMultilevel"/>
+    <w:tmpl w:val="C4D01708"/>
+    <w:lvl w:ilvl="0" w:tplc="6E5C2036">
+      <w:start w:val="1"/>
+      <w:numFmt w:val="decimal"/>
+      <w:lvlText w:val="(%1)"/>
+      <w:lvlJc w:val="left"/>
+      <w:pPr>
+        <w:ind w:left="3960" w:hanging="360"/>
+      </w:pPr>
+      <w:rPr>
+        <w:rFonts w:hint="default"/>
+      </w:rPr>
+    </w:lvl>
+    <w:lvl w:ilvl="1" w:tplc="40090019" w:tentative="1">
+      <w:start w:val="1"/>
+      <w:numFmt w:val="lowerLetter"/>
+      <w:lvlText w:val="%2."/>
+      <w:lvlJc w:val="left"/>
+      <w:pPr>
+        <w:ind w:left="3600" w:hanging="360"/>
+      </w:pPr>
+    </w:lvl>
+    <w:lvl w:ilvl="2" w:tplc="4009001B" w:tentative="1">
+      <w:start w:val="1"/>
+      <w:numFmt w:val="lowerRoman"/>
+      <w:lvlText w:val="%3."/>
+      <w:lvlJc w:val="right"/>
+      <w:pPr>
+        <w:ind w:left="4320" w:hanging="180"/>
+      </w:pPr>
+    </w:lvl>
+    <w:lvl w:ilvl="3" w:tplc="4009000F">
+      <w:start w:val="1"/>
+      <w:numFmt w:val="decimal"/>
+      <w:lvlText w:val="%4."/>
+      <w:lvlJc w:val="left"/>
+      <w:pPr>
+        <w:ind w:left="5040" w:hanging="360"/>
+      </w:pPr>
+    </w:lvl>
+    <w:lvl w:ilvl="4" w:tplc="40090019" w:tentative="1">
+      <w:start w:val="1"/>
+      <w:numFmt w:val="lowerLetter"/>
+      <w:lvlText w:val="%5."/>
+      <w:lvlJc w:val="left"/>
+      <w:pPr>
+        <w:ind w:left="5760" w:hanging="360"/>
+      </w:pPr>
+    </w:lvl>
+    <w:lvl w:ilvl="5" w:tplc="4009001B" w:tentative="1">
+      <w:start w:val="1"/>
+      <w:numFmt w:val="lowerRoman"/>
+      <w:lvlText w:val="%6."/>
+      <w:lvlJc w:val="right"/>
+      <w:pPr>
+        <w:ind w:left="6480" w:hanging="180"/>
+      </w:pPr>
+    </w:lvl>
+    <w:lvl w:ilvl="6" w:tplc="4009000F" w:tentative="1">
+      <w:start w:val="1"/>
+      <w:numFmt w:val="decimal"/>
+      <w:lvlText w:val="%7."/>
+      <w:lvlJc w:val="left"/>
+      <w:pPr>
+        <w:ind w:left="7200" w:hanging="360"/>
+      </w:pPr>
+    </w:lvl>
+    <w:lvl w:ilvl="7" w:tplc="40090019" w:tentative="1">
+      <w:start w:val="1"/>
+      <w:numFmt w:val="lowerLetter"/>
+      <w:lvlText w:val="%8."/>
+      <w:lvlJc w:val="left"/>
+      <w:pPr>
+        <w:ind w:left="7920" w:hanging="360"/>
+      </w:pPr>
+    </w:lvl>
+    <w:lvl w:ilvl="8" w:tplc="4009001B" w:tentative="1">
+      <w:start w:val="1"/>
+      <w:numFmt w:val="lowerRoman"/>
+      <w:lvlText w:val="%9."/>
+      <w:lvlJc w:val="right"/>
+      <w:pPr>
+        <w:ind w:left="8640" w:hanging="180"/>
+      </w:pPr>
+    </w:lvl>
+  </w:abstractNum>
+  <w:abstractNum w:abstractNumId="1" w15:restartNumberingAfterBreak="0">
     <w:nsid w:val="3B7F2DFC"/>
     <w:multiLevelType w:val="hybridMultilevel"/>
     <w:tmpl w:val="A5F4ED50"/>
@@ -8502,7 +9799,274 @@
       </w:pPr>
     </w:lvl>
   </w:abstractNum>
-  <w:abstractNum w:abstractNumId="1" w15:restartNumberingAfterBreak="0">
+  <w:abstractNum w:abstractNumId="2" w15:restartNumberingAfterBreak="0">
+    <w:nsid w:val="4F1B0E4F"/>
+    <w:multiLevelType w:val="hybridMultilevel"/>
+    <w:tmpl w:val="5EF2BDAA"/>
+    <w:lvl w:ilvl="0" w:tplc="6E5C2036">
+      <w:start w:val="1"/>
+      <w:numFmt w:val="decimal"/>
+      <w:lvlText w:val="(%1)"/>
+      <w:lvlJc w:val="left"/>
+      <w:pPr>
+        <w:ind w:left="3240" w:hanging="360"/>
+      </w:pPr>
+      <w:rPr>
+        <w:rFonts w:hint="default"/>
+      </w:rPr>
+    </w:lvl>
+    <w:lvl w:ilvl="1" w:tplc="40090019" w:tentative="1">
+      <w:start w:val="1"/>
+      <w:numFmt w:val="lowerLetter"/>
+      <w:lvlText w:val="%2."/>
+      <w:lvlJc w:val="left"/>
+      <w:pPr>
+        <w:ind w:left="2880" w:hanging="360"/>
+      </w:pPr>
+    </w:lvl>
+    <w:lvl w:ilvl="2" w:tplc="4009001B">
+      <w:start w:val="1"/>
+      <w:numFmt w:val="lowerRoman"/>
+      <w:lvlText w:val="%3."/>
+      <w:lvlJc w:val="right"/>
+      <w:pPr>
+        <w:ind w:left="3600" w:hanging="180"/>
+      </w:pPr>
+    </w:lvl>
+    <w:lvl w:ilvl="3" w:tplc="4009000F" w:tentative="1">
+      <w:start w:val="1"/>
+      <w:numFmt w:val="decimal"/>
+      <w:lvlText w:val="%4."/>
+      <w:lvlJc w:val="left"/>
+      <w:pPr>
+        <w:ind w:left="4320" w:hanging="360"/>
+      </w:pPr>
+    </w:lvl>
+    <w:lvl w:ilvl="4" w:tplc="40090019" w:tentative="1">
+      <w:start w:val="1"/>
+      <w:numFmt w:val="lowerLetter"/>
+      <w:lvlText w:val="%5."/>
+      <w:lvlJc w:val="left"/>
+      <w:pPr>
+        <w:ind w:left="5040" w:hanging="360"/>
+      </w:pPr>
+    </w:lvl>
+    <w:lvl w:ilvl="5" w:tplc="4009001B" w:tentative="1">
+      <w:start w:val="1"/>
+      <w:numFmt w:val="lowerRoman"/>
+      <w:lvlText w:val="%6."/>
+      <w:lvlJc w:val="right"/>
+      <w:pPr>
+        <w:ind w:left="5760" w:hanging="180"/>
+      </w:pPr>
+    </w:lvl>
+    <w:lvl w:ilvl="6" w:tplc="4009000F" w:tentative="1">
+      <w:start w:val="1"/>
+      <w:numFmt w:val="decimal"/>
+      <w:lvlText w:val="%7."/>
+      <w:lvlJc w:val="left"/>
+      <w:pPr>
+        <w:ind w:left="6480" w:hanging="360"/>
+      </w:pPr>
+    </w:lvl>
+    <w:lvl w:ilvl="7" w:tplc="40090019" w:tentative="1">
+      <w:start w:val="1"/>
+      <w:numFmt w:val="lowerLetter"/>
+      <w:lvlText w:val="%8."/>
+      <w:lvlJc w:val="left"/>
+      <w:pPr>
+        <w:ind w:left="7200" w:hanging="360"/>
+      </w:pPr>
+    </w:lvl>
+    <w:lvl w:ilvl="8" w:tplc="4009001B" w:tentative="1">
+      <w:start w:val="1"/>
+      <w:numFmt w:val="lowerRoman"/>
+      <w:lvlText w:val="%9."/>
+      <w:lvlJc w:val="right"/>
+      <w:pPr>
+        <w:ind w:left="7920" w:hanging="180"/>
+      </w:pPr>
+    </w:lvl>
+  </w:abstractNum>
+  <w:abstractNum w:abstractNumId="3" w15:restartNumberingAfterBreak="0">
+    <w:nsid w:val="62953346"/>
+    <w:multiLevelType w:val="hybridMultilevel"/>
+    <w:tmpl w:val="681A2F40"/>
+    <w:lvl w:ilvl="0" w:tplc="6E5C2036">
+      <w:start w:val="1"/>
+      <w:numFmt w:val="decimal"/>
+      <w:lvlText w:val="(%1)"/>
+      <w:lvlJc w:val="left"/>
+      <w:pPr>
+        <w:ind w:left="1800" w:hanging="360"/>
+      </w:pPr>
+      <w:rPr>
+        <w:rFonts w:hint="default"/>
+      </w:rPr>
+    </w:lvl>
+    <w:lvl w:ilvl="1" w:tplc="40090019" w:tentative="1">
+      <w:start w:val="1"/>
+      <w:numFmt w:val="lowerLetter"/>
+      <w:lvlText w:val="%2."/>
+      <w:lvlJc w:val="left"/>
+      <w:pPr>
+        <w:ind w:left="1440" w:hanging="360"/>
+      </w:pPr>
+    </w:lvl>
+    <w:lvl w:ilvl="2" w:tplc="4009001B" w:tentative="1">
+      <w:start w:val="1"/>
+      <w:numFmt w:val="lowerRoman"/>
+      <w:lvlText w:val="%3."/>
+      <w:lvlJc w:val="right"/>
+      <w:pPr>
+        <w:ind w:left="2160" w:hanging="180"/>
+      </w:pPr>
+    </w:lvl>
+    <w:lvl w:ilvl="3" w:tplc="4009000F" w:tentative="1">
+      <w:start w:val="1"/>
+      <w:numFmt w:val="decimal"/>
+      <w:lvlText w:val="%4."/>
+      <w:lvlJc w:val="left"/>
+      <w:pPr>
+        <w:ind w:left="2880" w:hanging="360"/>
+      </w:pPr>
+    </w:lvl>
+    <w:lvl w:ilvl="4" w:tplc="40090019" w:tentative="1">
+      <w:start w:val="1"/>
+      <w:numFmt w:val="lowerLetter"/>
+      <w:lvlText w:val="%5."/>
+      <w:lvlJc w:val="left"/>
+      <w:pPr>
+        <w:ind w:left="3600" w:hanging="360"/>
+      </w:pPr>
+    </w:lvl>
+    <w:lvl w:ilvl="5" w:tplc="4009001B" w:tentative="1">
+      <w:start w:val="1"/>
+      <w:numFmt w:val="lowerRoman"/>
+      <w:lvlText w:val="%6."/>
+      <w:lvlJc w:val="right"/>
+      <w:pPr>
+        <w:ind w:left="4320" w:hanging="180"/>
+      </w:pPr>
+    </w:lvl>
+    <w:lvl w:ilvl="6" w:tplc="4009000F" w:tentative="1">
+      <w:start w:val="1"/>
+      <w:numFmt w:val="decimal"/>
+      <w:lvlText w:val="%7."/>
+      <w:lvlJc w:val="left"/>
+      <w:pPr>
+        <w:ind w:left="5040" w:hanging="360"/>
+      </w:pPr>
+    </w:lvl>
+    <w:lvl w:ilvl="7" w:tplc="40090019" w:tentative="1">
+      <w:start w:val="1"/>
+      <w:numFmt w:val="lowerLetter"/>
+      <w:lvlText w:val="%8."/>
+      <w:lvlJc w:val="left"/>
+      <w:pPr>
+        <w:ind w:left="5760" w:hanging="360"/>
+      </w:pPr>
+    </w:lvl>
+    <w:lvl w:ilvl="8" w:tplc="4009001B" w:tentative="1">
+      <w:start w:val="1"/>
+      <w:numFmt w:val="lowerRoman"/>
+      <w:lvlText w:val="%9."/>
+      <w:lvlJc w:val="right"/>
+      <w:pPr>
+        <w:ind w:left="6480" w:hanging="180"/>
+      </w:pPr>
+    </w:lvl>
+  </w:abstractNum>
+  <w:abstractNum w:abstractNumId="4" w15:restartNumberingAfterBreak="0">
+    <w:nsid w:val="654F4B82"/>
+    <w:multiLevelType w:val="hybridMultilevel"/>
+    <w:tmpl w:val="12FA7528"/>
+    <w:lvl w:ilvl="0" w:tplc="6E5C2036">
+      <w:start w:val="1"/>
+      <w:numFmt w:val="decimal"/>
+      <w:lvlText w:val="(%1)"/>
+      <w:lvlJc w:val="left"/>
+      <w:pPr>
+        <w:ind w:left="1800" w:hanging="360"/>
+      </w:pPr>
+      <w:rPr>
+        <w:rFonts w:hint="default"/>
+      </w:rPr>
+    </w:lvl>
+    <w:lvl w:ilvl="1" w:tplc="40090019" w:tentative="1">
+      <w:start w:val="1"/>
+      <w:numFmt w:val="lowerLetter"/>
+      <w:lvlText w:val="%2."/>
+      <w:lvlJc w:val="left"/>
+      <w:pPr>
+        <w:ind w:left="2520" w:hanging="360"/>
+      </w:pPr>
+    </w:lvl>
+    <w:lvl w:ilvl="2" w:tplc="4009001B" w:tentative="1">
+      <w:start w:val="1"/>
+      <w:numFmt w:val="lowerRoman"/>
+      <w:lvlText w:val="%3."/>
+      <w:lvlJc w:val="right"/>
+      <w:pPr>
+        <w:ind w:left="3240" w:hanging="180"/>
+      </w:pPr>
+    </w:lvl>
+    <w:lvl w:ilvl="3" w:tplc="4009000F" w:tentative="1">
+      <w:start w:val="1"/>
+      <w:numFmt w:val="decimal"/>
+      <w:lvlText w:val="%4."/>
+      <w:lvlJc w:val="left"/>
+      <w:pPr>
+        <w:ind w:left="3960" w:hanging="360"/>
+      </w:pPr>
+    </w:lvl>
+    <w:lvl w:ilvl="4" w:tplc="40090019" w:tentative="1">
+      <w:start w:val="1"/>
+      <w:numFmt w:val="lowerLetter"/>
+      <w:lvlText w:val="%5."/>
+      <w:lvlJc w:val="left"/>
+      <w:pPr>
+        <w:ind w:left="4680" w:hanging="360"/>
+      </w:pPr>
+    </w:lvl>
+    <w:lvl w:ilvl="5" w:tplc="4009001B" w:tentative="1">
+      <w:start w:val="1"/>
+      <w:numFmt w:val="lowerRoman"/>
+      <w:lvlText w:val="%6."/>
+      <w:lvlJc w:val="right"/>
+      <w:pPr>
+        <w:ind w:left="5400" w:hanging="180"/>
+      </w:pPr>
+    </w:lvl>
+    <w:lvl w:ilvl="6" w:tplc="4009000F" w:tentative="1">
+      <w:start w:val="1"/>
+      <w:numFmt w:val="decimal"/>
+      <w:lvlText w:val="%7."/>
+      <w:lvlJc w:val="left"/>
+      <w:pPr>
+        <w:ind w:left="6120" w:hanging="360"/>
+      </w:pPr>
+    </w:lvl>
+    <w:lvl w:ilvl="7" w:tplc="40090019" w:tentative="1">
+      <w:start w:val="1"/>
+      <w:numFmt w:val="lowerLetter"/>
+      <w:lvlText w:val="%8."/>
+      <w:lvlJc w:val="left"/>
+      <w:pPr>
+        <w:ind w:left="6840" w:hanging="360"/>
+      </w:pPr>
+    </w:lvl>
+    <w:lvl w:ilvl="8" w:tplc="4009001B" w:tentative="1">
+      <w:start w:val="1"/>
+      <w:numFmt w:val="lowerRoman"/>
+      <w:lvlText w:val="%9."/>
+      <w:lvlJc w:val="right"/>
+      <w:pPr>
+        <w:ind w:left="7560" w:hanging="180"/>
+      </w:pPr>
+    </w:lvl>
+  </w:abstractNum>
+  <w:abstractNum w:abstractNumId="5" w15:restartNumberingAfterBreak="0">
     <w:nsid w:val="754D661C"/>
     <w:multiLevelType w:val="hybridMultilevel"/>
     <w:tmpl w:val="A5F4ED50"/>
@@ -8589,10 +10153,22 @@
     </w:lvl>
   </w:abstractNum>
   <w:num w:numId="1">
+    <w:abstractNumId w:val="1"/>
+  </w:num>
+  <w:num w:numId="2">
+    <w:abstractNumId w:val="5"/>
+  </w:num>
+  <w:num w:numId="3">
+    <w:abstractNumId w:val="4"/>
+  </w:num>
+  <w:num w:numId="4">
     <w:abstractNumId w:val="0"/>
   </w:num>
-  <w:num w:numId="2">
-    <w:abstractNumId w:val="1"/>
+  <w:num w:numId="5">
+    <w:abstractNumId w:val="2"/>
+  </w:num>
+  <w:num w:numId="6">
+    <w:abstractNumId w:val="3"/>
   </w:num>
 </w:numbering>
 </file>

</xml_diff>